<commit_message>
latex conversion, plot IRF
</commit_message>
<xml_diff>
--- a/Dissertation.docx
+++ b/Dissertation.docx
@@ -305,7 +305,55 @@
         <w:rPr>
           <w:rFonts w:eastAsiaTheme="minorEastAsia"/>
         </w:rPr>
-        <w:t xml:space="preserve"> (respectively) set to 20%-80%, 50%-50%, 80%-20%. The goal was to evaluate how well PALSFIT returns each lifetime </w:t>
+        <w:t xml:space="preserve"> (respectively) set to 20%-80%, 50%-50%, 80%-20%. The goal was to evaluate how </w:t>
+      </w:r>
+      <w:r>
+        <w:rPr>
+          <w:rFonts w:eastAsiaTheme="minorEastAsia"/>
+        </w:rPr>
+        <w:t>good</w:t>
+      </w:r>
+      <w:r>
+        <w:rPr>
+          <w:rFonts w:eastAsiaTheme="minorEastAsia"/>
+        </w:rPr>
+        <w:t xml:space="preserve"> PALSFIT</w:t>
+      </w:r>
+      <w:r>
+        <w:rPr>
+          <w:rFonts w:eastAsiaTheme="minorEastAsia"/>
+        </w:rPr>
+        <w:t xml:space="preserve"> is at extracting</w:t>
+      </w:r>
+      <w:r>
+        <w:rPr>
+          <w:rFonts w:eastAsiaTheme="minorEastAsia"/>
+        </w:rPr>
+        <w:t xml:space="preserve"> </w:t>
+      </w:r>
+      <w:r>
+        <w:rPr>
+          <w:rFonts w:eastAsiaTheme="minorEastAsia"/>
+        </w:rPr>
+        <w:t>the</w:t>
+      </w:r>
+      <w:r>
+        <w:rPr>
+          <w:rFonts w:eastAsiaTheme="minorEastAsia"/>
+        </w:rPr>
+        <w:t xml:space="preserve"> lifetime</w:t>
+      </w:r>
+      <w:r>
+        <w:rPr>
+          <w:rFonts w:eastAsiaTheme="minorEastAsia"/>
+        </w:rPr>
+        <w:t>s</w:t>
+      </w:r>
+      <w:r>
+        <w:rPr>
+          <w:rFonts w:eastAsiaTheme="minorEastAsia"/>
+        </w:rPr>
+        <w:t xml:space="preserve"> </w:t>
       </w:r>
       <m:oMath>
         <m:sSub>
@@ -373,7 +421,31 @@
         <w:rPr>
           <w:rFonts w:eastAsiaTheme="minorEastAsia"/>
         </w:rPr>
-        <w:t xml:space="preserve"> and the intensity of the two lifetimes for each simulated spectrum.</w:t>
+        <w:t xml:space="preserve"> and the</w:t>
+      </w:r>
+      <w:r>
+        <w:rPr>
+          <w:rFonts w:eastAsiaTheme="minorEastAsia"/>
+        </w:rPr>
+        <w:t>ir respective</w:t>
+      </w:r>
+      <w:r>
+        <w:rPr>
+          <w:rFonts w:eastAsiaTheme="minorEastAsia"/>
+        </w:rPr>
+        <w:t xml:space="preserve"> intensit</w:t>
+      </w:r>
+      <w:r>
+        <w:rPr>
+          <w:rFonts w:eastAsiaTheme="minorEastAsia"/>
+        </w:rPr>
+        <w:t xml:space="preserve">ies, </w:t>
+      </w:r>
+      <w:r>
+        <w:rPr>
+          <w:rFonts w:eastAsiaTheme="minorEastAsia"/>
+        </w:rPr>
+        <w:t>for each simulated spectrum.</w:t>
       </w:r>
     </w:p>
     <w:p>
@@ -762,13 +834,7 @@
         <w:rPr>
           <w:rFonts w:eastAsiaTheme="minorEastAsia"/>
         </w:rPr>
-        <w:t xml:space="preserve"> = 250-270ps range, we can see</w:t>
-      </w:r>
-      <w:r>
-        <w:rPr>
-          <w:rFonts w:eastAsiaTheme="minorEastAsia"/>
-        </w:rPr>
-        <w:t xml:space="preserve"> in </w:t>
+        <w:t xml:space="preserve"> = 250-270ps range, we can see in </w:t>
       </w:r>
       <w:r>
         <w:rPr>
@@ -865,7 +931,55 @@
         <w:rPr>
           <w:rFonts w:eastAsiaTheme="minorEastAsia"/>
         </w:rPr>
-        <w:t xml:space="preserve">To evaluate the software’s performance when determining </w:t>
+        <w:t>To evaluate</w:t>
+      </w:r>
+      <w:r>
+        <w:rPr>
+          <w:rFonts w:eastAsiaTheme="minorEastAsia"/>
+        </w:rPr>
+        <w:t xml:space="preserve"> how</w:t>
+      </w:r>
+      <w:r>
+        <w:rPr>
+          <w:rFonts w:eastAsiaTheme="minorEastAsia"/>
+        </w:rPr>
+        <w:t xml:space="preserve"> the software</w:t>
+      </w:r>
+      <w:r>
+        <w:rPr>
+          <w:rFonts w:eastAsiaTheme="minorEastAsia"/>
+        </w:rPr>
+        <w:t xml:space="preserve"> performs</w:t>
+      </w:r>
+      <w:r>
+        <w:rPr>
+          <w:rFonts w:eastAsiaTheme="minorEastAsia"/>
+        </w:rPr>
+        <w:t xml:space="preserve"> </w:t>
+      </w:r>
+      <w:r>
+        <w:rPr>
+          <w:rFonts w:eastAsiaTheme="minorEastAsia"/>
+        </w:rPr>
+        <w:t>in</w:t>
+      </w:r>
+      <w:r>
+        <w:rPr>
+          <w:rFonts w:eastAsiaTheme="minorEastAsia"/>
+        </w:rPr>
+        <w:t xml:space="preserve"> dete</w:t>
+      </w:r>
+      <w:r>
+        <w:rPr>
+          <w:rFonts w:eastAsiaTheme="minorEastAsia"/>
+        </w:rPr>
+        <w:t>cting</w:t>
+      </w:r>
+      <w:r>
+        <w:rPr>
+          <w:rFonts w:eastAsiaTheme="minorEastAsia"/>
+        </w:rPr>
+        <w:t xml:space="preserve"> </w:t>
       </w:r>
       <m:oMath>
         <m:sSub>
@@ -991,13 +1105,7 @@
         <w:rPr>
           <w:rFonts w:eastAsiaTheme="minorEastAsia"/>
         </w:rPr>
-        <w:t xml:space="preserve"> to essentially tells us how far off PALSFIT is from the simulated value. Doing so we can see </w:t>
-      </w:r>
-      <w:r>
-        <w:rPr>
-          <w:rFonts w:eastAsiaTheme="minorEastAsia"/>
-        </w:rPr>
-        <w:t xml:space="preserve">in </w:t>
+        <w:t xml:space="preserve"> to essentially tells us how far off PALSFIT is from the simulated value. Doing so we can see in </w:t>
       </w:r>
       <w:r>
         <w:rPr>
@@ -1041,13 +1149,7 @@
         <w:rPr>
           <w:rFonts w:eastAsiaTheme="minorEastAsia"/>
         </w:rPr>
-        <w:t xml:space="preserve"> that</w:t>
-      </w:r>
-      <w:r>
-        <w:rPr>
-          <w:rFonts w:eastAsiaTheme="minorEastAsia"/>
-        </w:rPr>
-        <w:t xml:space="preserve">, aside from the 20-80 spectrum for </w:t>
+        <w:t xml:space="preserve"> that, aside from the 20-80 spectrum for </w:t>
       </w:r>
       <m:oMath>
         <m:sSub>
@@ -1382,22 +1484,30 @@
         <w:rPr>
           <w:rFonts w:eastAsiaTheme="minorEastAsia"/>
         </w:rPr>
-        <w:t>Both these factors make intuitive sense.</w:t>
-      </w:r>
-    </w:p>
-    <w:p>
-      <w:pPr>
-        <w:keepNext/>
-      </w:pPr>
+        <w:t>Both these fact</w:t>
+      </w:r>
+      <w:r>
+        <w:rPr>
+          <w:rFonts w:eastAsiaTheme="minorEastAsia"/>
+        </w:rPr>
+        <w:t>s</w:t>
+      </w:r>
+      <w:r>
+        <w:rPr>
+          <w:rFonts w:eastAsiaTheme="minorEastAsia"/>
+        </w:rPr>
+        <w:t xml:space="preserve"> make intuitive sense.</w:t>
+      </w:r>
+    </w:p>
+    <w:p>
       <w:r>
         <w:rPr>
           <w:noProof/>
         </w:rPr>
-        <w:lastRenderedPageBreak/>
         <w:drawing>
-          <wp:inline distT="0" distB="0" distL="0" distR="0" wp14:anchorId="7C2BC4E6" wp14:editId="729BE576">
-            <wp:extent cx="5602044" cy="4203865"/>
-            <wp:effectExtent l="0" t="0" r="0" b="0"/>
+          <wp:inline distT="0" distB="0" distL="0" distR="0" wp14:anchorId="3BC9F7BC" wp14:editId="5C1E2087">
+            <wp:extent cx="3554959" cy="2667699"/>
+            <wp:effectExtent l="0" t="0" r="7620" b="0"/>
             <wp:docPr id="526233375" name="Picture 1" descr="A graph of numbers and lines&#10;&#10;Description automatically generated with medium confidence"/>
             <wp:cNvGraphicFramePr>
               <a:graphicFrameLocks xmlns:a="http://schemas.openxmlformats.org/drawingml/2006/main" noChangeAspect="1"/>
@@ -1427,7 +1537,7 @@
                   <pic:spPr bwMode="auto">
                     <a:xfrm>
                       <a:off x="0" y="0"/>
-                      <a:ext cx="5602044" cy="4203865"/>
+                      <a:ext cx="3573544" cy="2681646"/>
                     </a:xfrm>
                     <a:prstGeom prst="rect">
                       <a:avLst/>
@@ -1476,10 +1586,10 @@
         </w:rPr>
         <w:lastRenderedPageBreak/>
         <w:drawing>
-          <wp:inline distT="0" distB="0" distL="0" distR="0" wp14:anchorId="2FDFEEC9" wp14:editId="66242C6A">
+          <wp:inline distT="0" distB="0" distL="0" distR="0" wp14:anchorId="2FDFEEC9" wp14:editId="239D4033">
             <wp:extent cx="5343896" cy="4010147"/>
             <wp:effectExtent l="0" t="0" r="0" b="0"/>
-            <wp:docPr id="28727065" name="Picture 3" descr="A graph of numbers and lines&#10;&#10;Description automatically generated with medium confidence"/>
+            <wp:docPr id="28727065" name="Picture 3" descr="Figure 1 zoomed in"/>
             <wp:cNvGraphicFramePr>
               <a:graphicFrameLocks xmlns:a="http://schemas.openxmlformats.org/drawingml/2006/main" noChangeAspect="1"/>
             </wp:cNvGraphicFramePr>
@@ -1487,7 +1597,7 @@
               <a:graphicData uri="http://schemas.openxmlformats.org/drawingml/2006/picture">
                 <pic:pic xmlns:pic="http://schemas.openxmlformats.org/drawingml/2006/picture">
                   <pic:nvPicPr>
-                    <pic:cNvPr id="28727065" name="Picture 3" descr="A graph of numbers and lines&#10;&#10;Description automatically generated with medium confidence"/>
+                    <pic:cNvPr id="28727065" name="Picture 3" descr="Figure 1 zoomed in"/>
                     <pic:cNvPicPr>
                       <a:picLocks noChangeAspect="1" noChangeArrowheads="1"/>
                     </pic:cNvPicPr>
@@ -3037,9 +3147,9 @@
         </w:rPr>
         <w:lastRenderedPageBreak/>
         <w:drawing>
-          <wp:inline distT="0" distB="0" distL="0" distR="0" wp14:anchorId="63FF9548" wp14:editId="5DAD0CA4">
-            <wp:extent cx="4646141" cy="3486538"/>
-            <wp:effectExtent l="0" t="0" r="2540" b="0"/>
+          <wp:inline distT="0" distB="0" distL="0" distR="0" wp14:anchorId="63FF9548" wp14:editId="6F29C62B">
+            <wp:extent cx="5201174" cy="3903044"/>
+            <wp:effectExtent l="0" t="0" r="0" b="2540"/>
             <wp:docPr id="584908816" name="Picture 15"/>
             <wp:cNvGraphicFramePr>
               <a:graphicFrameLocks xmlns:a="http://schemas.openxmlformats.org/drawingml/2006/main" noChangeAspect="1"/>
@@ -3069,7 +3179,7 @@
                   <pic:spPr bwMode="auto">
                     <a:xfrm>
                       <a:off x="0" y="0"/>
-                      <a:ext cx="4654395" cy="3492732"/>
+                      <a:ext cx="5218146" cy="3915780"/>
                     </a:xfrm>
                     <a:prstGeom prst="rect">
                       <a:avLst/>
@@ -3116,8 +3226,19 @@
       </w:r>
     </w:p>
     <w:p>
-      <w:r>
-        <w:t>The next step was examining how the instrument resolution function (IRF) affected the results.</w:t>
+      <w:pPr>
+        <w:rPr>
+          <w:rFonts w:eastAsiaTheme="minorEastAsia"/>
+        </w:rPr>
+      </w:pPr>
+      <w:r>
+        <w:t>The next step was examining how the</w:t>
+      </w:r>
+      <w:r>
+        <w:t xml:space="preserve"> width of the</w:t>
+      </w:r>
+      <w:r>
+        <w:t xml:space="preserve"> instrument resolution function (IRF) affected the results.</w:t>
       </w:r>
       <w:r>
         <w:t xml:space="preserve"> I</w:t>
@@ -3140,7 +3261,16 @@
         <w:t xml:space="preserve">, </w:t>
       </w:r>
       <w:r>
-        <w:t xml:space="preserve">a single gaussian was used to make things simpler. The values for </w:t>
+        <w:t xml:space="preserve"> we used</w:t>
+      </w:r>
+      <w:r>
+        <w:t xml:space="preserve"> single gaussian</w:t>
+      </w:r>
+      <w:r>
+        <w:t xml:space="preserve"> component</w:t>
+      </w:r>
+      <w:r>
+        <w:t xml:space="preserve"> to make things simpler. The values for </w:t>
       </w:r>
       <m:oMath>
         <m:sSub>
@@ -3208,7 +3338,19 @@
         <w:rPr>
           <w:rFonts w:eastAsiaTheme="minorEastAsia"/>
         </w:rPr>
-        <w:t xml:space="preserve"> were picked from the most successful batch, and so </w:t>
+        <w:t xml:space="preserve"> were </w:t>
+      </w:r>
+      <w:r>
+        <w:rPr>
+          <w:rFonts w:eastAsiaTheme="minorEastAsia"/>
+        </w:rPr>
+        <w:t>set to be constant between runs</w:t>
+      </w:r>
+      <w:r>
+        <w:rPr>
+          <w:rFonts w:eastAsiaTheme="minorEastAsia"/>
+        </w:rPr>
+        <w:t xml:space="preserve">, and so </w:t>
       </w:r>
       <m:oMath>
         <m:sSub>
@@ -3276,14 +3418,709 @@
         <w:rPr>
           <w:rFonts w:eastAsiaTheme="minorEastAsia"/>
         </w:rPr>
-        <w:t xml:space="preserve"> ranged from 180-250ps. </w:t>
+        <w:t xml:space="preserve"> ranged from 180-2</w:t>
+      </w:r>
+      <w:r>
+        <w:rPr>
+          <w:rFonts w:eastAsiaTheme="minorEastAsia"/>
+        </w:rPr>
+        <w:t>3</w:t>
+      </w:r>
+      <w:r>
+        <w:rPr>
+          <w:rFonts w:eastAsiaTheme="minorEastAsia"/>
+        </w:rPr>
+        <w:t>0ps</w:t>
+      </w:r>
+      <w:r>
+        <w:rPr>
+          <w:rFonts w:eastAsiaTheme="minorEastAsia"/>
+        </w:rPr>
+        <w:t>, as we had the best results with these values.</w:t>
+      </w:r>
+      <w:r>
+        <w:rPr>
+          <w:rFonts w:eastAsiaTheme="minorEastAsia"/>
+        </w:rPr>
+        <w:t xml:space="preserve"> The full-width half maximum of our single gaussian IRF was set to the following values: 100ps, 150ps, 180ps, 210ps.</w:t>
+      </w:r>
+    </w:p>
+    <w:p>
+      <w:pPr>
+        <w:pStyle w:val="ListParagraph"/>
+        <w:numPr>
+          <w:ilvl w:val="0"/>
+          <w:numId w:val="2"/>
+        </w:numPr>
+      </w:pPr>
+      <w:hyperlink r:id="rId21" w:history="1">
+        <w:r>
+          <w:rPr>
+            <w:rStyle w:val="Hyperlink"/>
+          </w:rPr>
+          <w:t>https://francescotamburi.github.io/Palsfit/</w:t>
+        </w:r>
+      </w:hyperlink>
+      <w:r>
+        <w:t xml:space="preserve"> </w:t>
+      </w:r>
+      <w:r>
+        <w:t>for graphs</w:t>
+      </w:r>
+    </w:p>
+    <w:p>
+      <w:r>
+        <w:t>IRF 210:</w:t>
+      </w:r>
+    </w:p>
+    <w:p>
+      <w:r>
+        <w:rPr>
+          <w:noProof/>
+        </w:rPr>
+        <w:drawing>
+          <wp:inline distT="0" distB="0" distL="0" distR="0" wp14:anchorId="51F75E80" wp14:editId="375E10B4">
+            <wp:extent cx="5731510" cy="2102485"/>
+            <wp:effectExtent l="0" t="0" r="2540" b="0"/>
+            <wp:docPr id="808889279" name="Picture 1" descr="A comparison of a graph&#10;&#10;Description automatically generated with medium confidence"/>
+            <wp:cNvGraphicFramePr>
+              <a:graphicFrameLocks xmlns:a="http://schemas.openxmlformats.org/drawingml/2006/main" noChangeAspect="1"/>
+            </wp:cNvGraphicFramePr>
+            <a:graphic xmlns:a="http://schemas.openxmlformats.org/drawingml/2006/main">
+              <a:graphicData uri="http://schemas.openxmlformats.org/drawingml/2006/picture">
+                <pic:pic xmlns:pic="http://schemas.openxmlformats.org/drawingml/2006/picture">
+                  <pic:nvPicPr>
+                    <pic:cNvPr id="808889279" name="Picture 1" descr="A comparison of a graph&#10;&#10;Description automatically generated with medium confidence"/>
+                    <pic:cNvPicPr/>
+                  </pic:nvPicPr>
+                  <pic:blipFill>
+                    <a:blip r:embed="rId22"/>
+                    <a:stretch>
+                      <a:fillRect/>
+                    </a:stretch>
+                  </pic:blipFill>
+                  <pic:spPr>
+                    <a:xfrm>
+                      <a:off x="0" y="0"/>
+                      <a:ext cx="5731510" cy="2102485"/>
+                    </a:xfrm>
+                    <a:prstGeom prst="rect">
+                      <a:avLst/>
+                    </a:prstGeom>
+                  </pic:spPr>
+                </pic:pic>
+              </a:graphicData>
+            </a:graphic>
+          </wp:inline>
+        </w:drawing>
       </w:r>
     </w:p>
     <w:p/>
     <w:p>
       <w:r>
-        <w:t>Rationale: 1.4 rule of thumb- test</w:t>
-      </w:r>
+        <w:lastRenderedPageBreak/>
+        <w:t>IRF 180:</w:t>
+      </w:r>
+    </w:p>
+    <w:p>
+      <w:r>
+        <w:rPr>
+          <w:noProof/>
+        </w:rPr>
+        <w:drawing>
+          <wp:inline distT="0" distB="0" distL="0" distR="0" wp14:anchorId="78919AFD" wp14:editId="394CD377">
+            <wp:extent cx="5731510" cy="2113280"/>
+            <wp:effectExtent l="0" t="0" r="2540" b="1270"/>
+            <wp:docPr id="1120077285" name="Picture 1" descr="A comparison of a graph&#10;&#10;Description automatically generated with medium confidence"/>
+            <wp:cNvGraphicFramePr>
+              <a:graphicFrameLocks xmlns:a="http://schemas.openxmlformats.org/drawingml/2006/main" noChangeAspect="1"/>
+            </wp:cNvGraphicFramePr>
+            <a:graphic xmlns:a="http://schemas.openxmlformats.org/drawingml/2006/main">
+              <a:graphicData uri="http://schemas.openxmlformats.org/drawingml/2006/picture">
+                <pic:pic xmlns:pic="http://schemas.openxmlformats.org/drawingml/2006/picture">
+                  <pic:nvPicPr>
+                    <pic:cNvPr id="1120077285" name="Picture 1" descr="A comparison of a graph&#10;&#10;Description automatically generated with medium confidence"/>
+                    <pic:cNvPicPr/>
+                  </pic:nvPicPr>
+                  <pic:blipFill>
+                    <a:blip r:embed="rId23"/>
+                    <a:stretch>
+                      <a:fillRect/>
+                    </a:stretch>
+                  </pic:blipFill>
+                  <pic:spPr>
+                    <a:xfrm>
+                      <a:off x="0" y="0"/>
+                      <a:ext cx="5731510" cy="2113280"/>
+                    </a:xfrm>
+                    <a:prstGeom prst="rect">
+                      <a:avLst/>
+                    </a:prstGeom>
+                  </pic:spPr>
+                </pic:pic>
+              </a:graphicData>
+            </a:graphic>
+          </wp:inline>
+        </w:drawing>
+      </w:r>
+    </w:p>
+    <w:p>
+      <w:r>
+        <w:t>IRF 150:</w:t>
+      </w:r>
+    </w:p>
+    <w:p>
+      <w:r>
+        <w:rPr>
+          <w:noProof/>
+        </w:rPr>
+        <w:drawing>
+          <wp:inline distT="0" distB="0" distL="0" distR="0" wp14:anchorId="43CE9502" wp14:editId="14E98247">
+            <wp:extent cx="5731510" cy="2084070"/>
+            <wp:effectExtent l="0" t="0" r="2540" b="0"/>
+            <wp:docPr id="1882852083" name="Picture 1" descr="A comparison of a graph&#10;&#10;Description automatically generated with medium confidence"/>
+            <wp:cNvGraphicFramePr>
+              <a:graphicFrameLocks xmlns:a="http://schemas.openxmlformats.org/drawingml/2006/main" noChangeAspect="1"/>
+            </wp:cNvGraphicFramePr>
+            <a:graphic xmlns:a="http://schemas.openxmlformats.org/drawingml/2006/main">
+              <a:graphicData uri="http://schemas.openxmlformats.org/drawingml/2006/picture">
+                <pic:pic xmlns:pic="http://schemas.openxmlformats.org/drawingml/2006/picture">
+                  <pic:nvPicPr>
+                    <pic:cNvPr id="1882852083" name="Picture 1" descr="A comparison of a graph&#10;&#10;Description automatically generated with medium confidence"/>
+                    <pic:cNvPicPr/>
+                  </pic:nvPicPr>
+                  <pic:blipFill>
+                    <a:blip r:embed="rId24"/>
+                    <a:stretch>
+                      <a:fillRect/>
+                    </a:stretch>
+                  </pic:blipFill>
+                  <pic:spPr>
+                    <a:xfrm>
+                      <a:off x="0" y="0"/>
+                      <a:ext cx="5731510" cy="2084070"/>
+                    </a:xfrm>
+                    <a:prstGeom prst="rect">
+                      <a:avLst/>
+                    </a:prstGeom>
+                  </pic:spPr>
+                </pic:pic>
+              </a:graphicData>
+            </a:graphic>
+          </wp:inline>
+        </w:drawing>
+      </w:r>
+    </w:p>
+    <w:p>
+      <w:r>
+        <w:t>IRF 100:</w:t>
+      </w:r>
+    </w:p>
+    <w:p>
+      <w:r>
+        <w:rPr>
+          <w:noProof/>
+        </w:rPr>
+        <w:drawing>
+          <wp:inline distT="0" distB="0" distL="0" distR="0" wp14:anchorId="15D56815" wp14:editId="42F7B11D">
+            <wp:extent cx="5731510" cy="2109470"/>
+            <wp:effectExtent l="0" t="0" r="2540" b="5080"/>
+            <wp:docPr id="1179052059" name="Picture 1" descr="A screenshot of a graph&#10;&#10;Description automatically generated"/>
+            <wp:cNvGraphicFramePr>
+              <a:graphicFrameLocks xmlns:a="http://schemas.openxmlformats.org/drawingml/2006/main" noChangeAspect="1"/>
+            </wp:cNvGraphicFramePr>
+            <a:graphic xmlns:a="http://schemas.openxmlformats.org/drawingml/2006/main">
+              <a:graphicData uri="http://schemas.openxmlformats.org/drawingml/2006/picture">
+                <pic:pic xmlns:pic="http://schemas.openxmlformats.org/drawingml/2006/picture">
+                  <pic:nvPicPr>
+                    <pic:cNvPr id="1179052059" name="Picture 1" descr="A screenshot of a graph&#10;&#10;Description automatically generated"/>
+                    <pic:cNvPicPr/>
+                  </pic:nvPicPr>
+                  <pic:blipFill>
+                    <a:blip r:embed="rId25"/>
+                    <a:stretch>
+                      <a:fillRect/>
+                    </a:stretch>
+                  </pic:blipFill>
+                  <pic:spPr>
+                    <a:xfrm>
+                      <a:off x="0" y="0"/>
+                      <a:ext cx="5731510" cy="2109470"/>
+                    </a:xfrm>
+                    <a:prstGeom prst="rect">
+                      <a:avLst/>
+                    </a:prstGeom>
+                  </pic:spPr>
+                </pic:pic>
+              </a:graphicData>
+            </a:graphic>
+          </wp:inline>
+        </w:drawing>
+      </w:r>
+    </w:p>
+    <w:p>
+      <w:r>
+        <w:t>Observations:</w:t>
+      </w:r>
+    </w:p>
+    <w:p>
+      <w:pPr>
+        <w:pStyle w:val="ListParagraph"/>
+        <w:numPr>
+          <w:ilvl w:val="0"/>
+          <w:numId w:val="3"/>
+        </w:numPr>
+      </w:pPr>
+      <w:r>
+        <w:t>Accuracy and precision for the dataset</w:t>
+      </w:r>
+      <w:r>
+        <w:t xml:space="preserve"> with the largest error bars seems to counterintuitively get worse with smaller resolution function.</w:t>
+      </w:r>
+    </w:p>
+    <w:p>
+      <w:pPr>
+        <w:pStyle w:val="ListParagraph"/>
+        <w:numPr>
+          <w:ilvl w:val="0"/>
+          <w:numId w:val="3"/>
+        </w:numPr>
+      </w:pPr>
+      <w:r>
+        <w:t>50-50 data doesn’t seem to be as obviously affected.</w:t>
+      </w:r>
+    </w:p>
+    <w:p>
+      <w:pPr>
+        <w:pStyle w:val="ListParagraph"/>
+        <w:numPr>
+          <w:ilvl w:val="0"/>
+          <w:numId w:val="3"/>
+        </w:numPr>
+      </w:pPr>
+      <w:r>
+        <w:t xml:space="preserve">For the dataset with the smallest error bars, trend is different when looking at </w:t>
+      </w:r>
+      <m:oMath>
+        <m:sSub>
+          <m:sSubPr>
+            <m:ctrlPr>
+              <w:rPr>
+                <w:rFonts w:ascii="Cambria Math" w:hAnsi="Cambria Math"/>
+                <w:i/>
+              </w:rPr>
+            </m:ctrlPr>
+          </m:sSubPr>
+          <m:e>
+            <m:r>
+              <w:rPr>
+                <w:rFonts w:ascii="Cambria Math" w:hAnsi="Cambria Math"/>
+              </w:rPr>
+              <m:t>τ</m:t>
+            </m:r>
+          </m:e>
+          <m:sub>
+            <m:r>
+              <w:rPr>
+                <w:rFonts w:ascii="Cambria Math" w:hAnsi="Cambria Math"/>
+              </w:rPr>
+              <m:t>1</m:t>
+            </m:r>
+          </m:sub>
+        </m:sSub>
+      </m:oMath>
+      <w:r>
+        <w:rPr>
+          <w:rFonts w:eastAsiaTheme="minorEastAsia"/>
+        </w:rPr>
+        <w:t xml:space="preserve"> </w:t>
+      </w:r>
+      <w:r>
+        <w:rPr>
+          <w:rFonts w:eastAsiaTheme="minorEastAsia"/>
+        </w:rPr>
+        <w:t>vs</w:t>
+      </w:r>
+      <w:r>
+        <w:rPr>
+          <w:rFonts w:eastAsiaTheme="minorEastAsia"/>
+        </w:rPr>
+        <w:t xml:space="preserve"> </w:t>
+      </w:r>
+      <m:oMath>
+        <m:sSub>
+          <m:sSubPr>
+            <m:ctrlPr>
+              <w:rPr>
+                <w:rFonts w:ascii="Cambria Math" w:hAnsi="Cambria Math"/>
+                <w:i/>
+              </w:rPr>
+            </m:ctrlPr>
+          </m:sSubPr>
+          <m:e>
+            <m:r>
+              <w:rPr>
+                <w:rFonts w:ascii="Cambria Math" w:hAnsi="Cambria Math"/>
+              </w:rPr>
+              <m:t>τ</m:t>
+            </m:r>
+          </m:e>
+          <m:sub>
+            <m:r>
+              <w:rPr>
+                <w:rFonts w:ascii="Cambria Math" w:hAnsi="Cambria Math"/>
+              </w:rPr>
+              <m:t>2</m:t>
+            </m:r>
+          </m:sub>
+        </m:sSub>
+      </m:oMath>
+      <w:r>
+        <w:rPr>
+          <w:rFonts w:eastAsiaTheme="minorEastAsia"/>
+        </w:rPr>
+        <w:t>:</w:t>
+      </w:r>
+    </w:p>
+    <w:p>
+      <w:pPr>
+        <w:pStyle w:val="ListParagraph"/>
+        <w:numPr>
+          <w:ilvl w:val="1"/>
+          <w:numId w:val="3"/>
+        </w:numPr>
+      </w:pPr>
+      <w:r>
+        <w:rPr>
+          <w:rFonts w:eastAsiaTheme="minorEastAsia"/>
+        </w:rPr>
+        <w:lastRenderedPageBreak/>
+        <w:t xml:space="preserve">When looking at </w:t>
+      </w:r>
+      <m:oMath>
+        <m:sSub>
+          <m:sSubPr>
+            <m:ctrlPr>
+              <w:rPr>
+                <w:rFonts w:ascii="Cambria Math" w:hAnsi="Cambria Math"/>
+                <w:i/>
+              </w:rPr>
+            </m:ctrlPr>
+          </m:sSubPr>
+          <m:e>
+            <m:r>
+              <w:rPr>
+                <w:rFonts w:ascii="Cambria Math" w:hAnsi="Cambria Math"/>
+              </w:rPr>
+              <m:t>τ</m:t>
+            </m:r>
+          </m:e>
+          <m:sub>
+            <m:r>
+              <w:rPr>
+                <w:rFonts w:ascii="Cambria Math" w:hAnsi="Cambria Math"/>
+              </w:rPr>
+              <m:t>1</m:t>
+            </m:r>
+          </m:sub>
+        </m:sSub>
+      </m:oMath>
+      <w:r>
+        <w:rPr>
+          <w:rFonts w:eastAsiaTheme="minorEastAsia"/>
+        </w:rPr>
+        <w:t>, accuracy for 80-20 data follows the same counterintuitive trend mentioned previously.</w:t>
+      </w:r>
+    </w:p>
+    <w:p>
+      <w:pPr>
+        <w:pStyle w:val="ListParagraph"/>
+        <w:numPr>
+          <w:ilvl w:val="1"/>
+          <w:numId w:val="3"/>
+        </w:numPr>
+      </w:pPr>
+      <w:r>
+        <w:rPr>
+          <w:rFonts w:eastAsiaTheme="minorEastAsia"/>
+        </w:rPr>
+        <w:t xml:space="preserve">When looking at </w:t>
+      </w:r>
+      <m:oMath>
+        <m:sSub>
+          <m:sSubPr>
+            <m:ctrlPr>
+              <w:rPr>
+                <w:rFonts w:ascii="Cambria Math" w:hAnsi="Cambria Math"/>
+                <w:i/>
+              </w:rPr>
+            </m:ctrlPr>
+          </m:sSubPr>
+          <m:e>
+            <m:r>
+              <w:rPr>
+                <w:rFonts w:ascii="Cambria Math" w:hAnsi="Cambria Math"/>
+              </w:rPr>
+              <m:t>τ</m:t>
+            </m:r>
+          </m:e>
+          <m:sub>
+            <m:r>
+              <w:rPr>
+                <w:rFonts w:ascii="Cambria Math" w:hAnsi="Cambria Math"/>
+              </w:rPr>
+              <m:t>2</m:t>
+            </m:r>
+          </m:sub>
+        </m:sSub>
+      </m:oMath>
+      <w:r>
+        <w:rPr>
+          <w:rFonts w:eastAsiaTheme="minorEastAsia"/>
+        </w:rPr>
+        <w:t>, accuracy</w:t>
+      </w:r>
+      <w:r>
+        <w:rPr>
+          <w:rFonts w:eastAsiaTheme="minorEastAsia"/>
+        </w:rPr>
+        <w:t xml:space="preserve"> for 20-80 data</w:t>
+      </w:r>
+      <w:r>
+        <w:rPr>
+          <w:rFonts w:eastAsiaTheme="minorEastAsia"/>
+        </w:rPr>
+        <w:t xml:space="preserve"> increases, as we’d intuitively expect, with smaller resolution function.</w:t>
+      </w:r>
+    </w:p>
+    <w:p>
+      <w:r>
+        <w:t>Todo:</w:t>
+      </w:r>
+    </w:p>
+    <w:p>
+      <w:pPr>
+        <w:pStyle w:val="ListParagraph"/>
+        <w:numPr>
+          <w:ilvl w:val="0"/>
+          <w:numId w:val="3"/>
+        </w:numPr>
+      </w:pPr>
+      <w:r>
+        <w:t>Write out a proper explanation of observations</w:t>
+      </w:r>
+    </w:p>
+    <w:p>
+      <w:pPr>
+        <w:pStyle w:val="ListParagraph"/>
+        <w:numPr>
+          <w:ilvl w:val="0"/>
+          <w:numId w:val="3"/>
+        </w:numPr>
+      </w:pPr>
+      <w:r>
+        <w:t>Find a better way to represent observation</w:t>
+      </w:r>
+      <w:r>
+        <w:t>s</w:t>
+      </w:r>
+      <w:r>
+        <w:t xml:space="preserve"> in plot/table</w:t>
+      </w:r>
+    </w:p>
+    <w:p>
+      <w:pPr>
+        <w:pStyle w:val="ListParagraph"/>
+        <w:numPr>
+          <w:ilvl w:val="1"/>
+          <w:numId w:val="3"/>
+        </w:numPr>
+      </w:pPr>
+      <w:r>
+        <w:t>Figure out why I can’t fix scale of axes</w:t>
+      </w:r>
+      <w:r>
+        <w:t>…</w:t>
+      </w:r>
+    </w:p>
+    <w:p>
+      <w:pPr>
+        <w:pStyle w:val="ListParagraph"/>
+        <w:numPr>
+          <w:ilvl w:val="0"/>
+          <w:numId w:val="3"/>
+        </w:numPr>
+      </w:pPr>
+      <w:r>
+        <w:t xml:space="preserve">Have a proper look at the precision of </w:t>
+      </w:r>
+      <m:oMath>
+        <m:sSub>
+          <m:sSubPr>
+            <m:ctrlPr>
+              <w:rPr>
+                <w:rFonts w:ascii="Cambria Math" w:hAnsi="Cambria Math"/>
+                <w:i/>
+              </w:rPr>
+            </m:ctrlPr>
+          </m:sSubPr>
+          <m:e>
+            <m:r>
+              <w:rPr>
+                <w:rFonts w:ascii="Cambria Math" w:hAnsi="Cambria Math"/>
+              </w:rPr>
+              <m:t>τ</m:t>
+            </m:r>
+          </m:e>
+          <m:sub>
+            <m:r>
+              <w:rPr>
+                <w:rFonts w:ascii="Cambria Math" w:hAnsi="Cambria Math"/>
+              </w:rPr>
+              <m:t>1</m:t>
+            </m:r>
+          </m:sub>
+        </m:sSub>
+      </m:oMath>
+      <w:r>
+        <w:rPr>
+          <w:rFonts w:eastAsiaTheme="minorEastAsia"/>
+        </w:rPr>
+        <w:t xml:space="preserve"> and </w:t>
+      </w:r>
+      <m:oMath>
+        <m:sSub>
+          <m:sSubPr>
+            <m:ctrlPr>
+              <w:rPr>
+                <w:rFonts w:ascii="Cambria Math" w:hAnsi="Cambria Math"/>
+                <w:i/>
+              </w:rPr>
+            </m:ctrlPr>
+          </m:sSubPr>
+          <m:e>
+            <m:r>
+              <w:rPr>
+                <w:rFonts w:ascii="Cambria Math" w:hAnsi="Cambria Math"/>
+              </w:rPr>
+              <m:t>τ</m:t>
+            </m:r>
+          </m:e>
+          <m:sub>
+            <m:r>
+              <w:rPr>
+                <w:rFonts w:ascii="Cambria Math" w:hAnsi="Cambria Math"/>
+              </w:rPr>
+              <m:t>2</m:t>
+            </m:r>
+          </m:sub>
+        </m:sSub>
+      </m:oMath>
+      <w:r>
+        <w:rPr>
+          <w:rFonts w:eastAsiaTheme="minorEastAsia"/>
+        </w:rPr>
+        <w:t xml:space="preserve"> for 80-20 and 20-80 data respectively</w:t>
+      </w:r>
+    </w:p>
+    <w:p>
+      <w:pPr>
+        <w:pStyle w:val="ListParagraph"/>
+        <w:numPr>
+          <w:ilvl w:val="1"/>
+          <w:numId w:val="3"/>
+        </w:numPr>
+      </w:pPr>
+      <w:r>
+        <w:t>Figure out why I can’t fix scale of axes</w:t>
+      </w:r>
+      <w:r>
+        <w:t>…</w:t>
+      </w:r>
+    </w:p>
+    <w:p>
+      <w:pPr>
+        <w:pStyle w:val="ListParagraph"/>
+        <w:numPr>
+          <w:ilvl w:val="0"/>
+          <w:numId w:val="3"/>
+        </w:numPr>
+      </w:pPr>
+      <w:r>
+        <w:t>Have a better look at the intensities to compare</w:t>
+      </w:r>
+      <w:r>
+        <w:t xml:space="preserve"> precision and accuracy properly</w:t>
+      </w:r>
+      <w:r>
+        <w:t xml:space="preserve"> wrt intensity</w:t>
+      </w:r>
+    </w:p>
+    <w:p>
+      <w:pPr>
+        <w:pStyle w:val="ListParagraph"/>
+        <w:numPr>
+          <w:ilvl w:val="1"/>
+          <w:numId w:val="3"/>
+        </w:numPr>
+      </w:pPr>
+      <w:r>
+        <w:t>Figure out why I can’t fix scale of axes</w:t>
+      </w:r>
+      <w:r>
+        <w:t>…</w:t>
+      </w:r>
+    </w:p>
+    <w:p>
+      <w:pPr>
+        <w:pStyle w:val="ListParagraph"/>
+        <w:numPr>
+          <w:ilvl w:val="0"/>
+          <w:numId w:val="3"/>
+        </w:numPr>
+      </w:pPr>
+      <w:r>
+        <w:t>Shape parameters for IRF, compare single gaussian to 3 g with equal fwhm, reduced range somewhere in the middle, where it starts working</w:t>
+      </w:r>
+    </w:p>
+    <w:p>
+      <w:pPr>
+        <w:pStyle w:val="ListParagraph"/>
+        <w:numPr>
+          <w:ilvl w:val="0"/>
+          <w:numId w:val="3"/>
+        </w:numPr>
+      </w:pPr>
+      <w:r>
+        <w:t>Out of curiosity what happens when we say there’s 3 lifetimes?</w:t>
+      </w:r>
+    </w:p>
+    <w:p>
+      <w:pPr>
+        <w:pStyle w:val="ListParagraph"/>
+        <w:numPr>
+          <w:ilvl w:val="0"/>
+          <w:numId w:val="3"/>
+        </w:numPr>
+        <w:rPr>
+          <w:rFonts w:ascii="Comic Sans MS" w:hAnsi="Comic Sans MS" w:cs="Times New Roman"/>
+          <w:color w:val="FF0000"/>
+        </w:rPr>
+      </w:pPr>
+      <w:r>
+        <w:rPr>
+          <w:rFonts w:ascii="Comic Sans MS" w:hAnsi="Comic Sans MS" w:cs="Times New Roman"/>
+          <w:color w:val="FF0000"/>
+        </w:rPr>
+        <w:t>Figure out why I can’t fix scale of axes…</w:t>
+      </w:r>
+    </w:p>
+    <w:p>
+      <w:pPr>
+        <w:rPr>
+          <w:rFonts w:ascii="Times New Roman" w:hAnsi="Times New Roman" w:cs="Times New Roman"/>
+        </w:rPr>
+      </w:pPr>
     </w:p>
     <w:sectPr>
       <w:pgSz w:w="11906" w:h="16838"/>
@@ -3366,7 +4203,7 @@
 
 <file path=word/commentsExtended.xml><?xml version="1.0" encoding="utf-8"?>
 <w15:commentsEx xmlns:wpc="http://schemas.microsoft.com/office/word/2010/wordprocessingCanvas" xmlns:cx="http://schemas.microsoft.com/office/drawing/2014/chartex" xmlns:cx1="http://schemas.microsoft.com/office/drawing/2015/9/8/chartex" xmlns:cx2="http://schemas.microsoft.com/office/drawing/2015/10/21/chartex" xmlns:cx3="http://schemas.microsoft.com/office/drawing/2016/5/9/chartex" xmlns:cx4="http://schemas.microsoft.com/office/drawing/2016/5/10/chartex" xmlns:cx5="http://schemas.microsoft.com/office/drawing/2016/5/11/chartex" xmlns:cx6="http://schemas.microsoft.com/office/drawing/2016/5/12/chartex" xmlns:cx7="http://schemas.microsoft.com/office/drawing/2016/5/13/chartex" xmlns:cx8="http://schemas.microsoft.com/office/drawing/2016/5/14/chartex" xmlns:mc="http://schemas.openxmlformats.org/markup-compatibility/2006" xmlns:aink="http://schemas.microsoft.com/office/drawing/2016/ink" xmlns:am3d="http://schemas.microsoft.com/office/drawing/2017/model3d" xmlns:o="urn:schemas-microsoft-com:office:office" xmlns:oel="http://schemas.microsoft.com/office/2019/extlst" xmlns:r="http://schemas.openxmlformats.org/officeDocument/2006/relationships" xmlns:m="http://schemas.openxmlformats.org/officeDocument/2006/math" xmlns:v="urn:schemas-microsoft-com:vml" xmlns:wp14="http://schemas.microsoft.com/office/word/2010/wordprocessingDrawing" xmlns:wp="http://schemas.openxmlformats.org/drawingml/2006/wordprocessingDrawing" xmlns:w10="urn:schemas-microsoft-com:office:word" xmlns:w="http://schemas.openxmlformats.org/wordprocessingml/2006/main" xmlns:w14="http://schemas.microsoft.com/office/word/2010/wordml" xmlns:w15="http://schemas.microsoft.com/office/word/2012/wordml" xmlns:w16cex="http://schemas.microsoft.com/office/word/2018/wordml/cex" xmlns:w16cid="http://schemas.microsoft.com/office/word/2016/wordml/cid" xmlns:w16="http://schemas.microsoft.com/office/word/2018/wordml" xmlns:w16sdtdh="http://schemas.microsoft.com/office/word/2020/wordml/sdtdatahash" xmlns:w16se="http://schemas.microsoft.com/office/word/2015/wordml/symex" xmlns:wpg="http://schemas.microsoft.com/office/word/2010/wordprocessingGroup" xmlns:wpi="http://schemas.microsoft.com/office/word/2010/wordprocessingInk" xmlns:wne="http://schemas.microsoft.com/office/word/2006/wordml" xmlns:wps="http://schemas.microsoft.com/office/word/2010/wordprocessingShape" mc:Ignorable="w14 w15 w16se w16cid w16 w16cex w16sdtdh wp14">
-  <w15:commentEx w15:paraId="02C453DF" w15:done="0"/>
+  <w15:commentEx w15:paraId="02C453DF" w15:done="1"/>
   <w15:commentEx w15:paraId="152F7625" w15:done="0"/>
   <w15:commentEx w15:paraId="4DD17FFA" w15:done="0"/>
   <w15:commentEx w15:paraId="5C94EAFC" w15:done="0"/>
@@ -3394,6 +4231,118 @@
 <file path=word/numbering.xml><?xml version="1.0" encoding="utf-8"?>
 <w:numbering xmlns:wpc="http://schemas.microsoft.com/office/word/2010/wordprocessingCanvas" xmlns:cx="http://schemas.microsoft.com/office/drawing/2014/chartex" xmlns:cx1="http://schemas.microsoft.com/office/drawing/2015/9/8/chartex" xmlns:cx2="http://schemas.microsoft.com/office/drawing/2015/10/21/chartex" xmlns:cx3="http://schemas.microsoft.com/office/drawing/2016/5/9/chartex" xmlns:cx4="http://schemas.microsoft.com/office/drawing/2016/5/10/chartex" xmlns:cx5="http://schemas.microsoft.com/office/drawing/2016/5/11/chartex" xmlns:cx6="http://schemas.microsoft.com/office/drawing/2016/5/12/chartex" xmlns:cx7="http://schemas.microsoft.com/office/drawing/2016/5/13/chartex" xmlns:cx8="http://schemas.microsoft.com/office/drawing/2016/5/14/chartex" xmlns:mc="http://schemas.openxmlformats.org/markup-compatibility/2006" xmlns:aink="http://schemas.microsoft.com/office/drawing/2016/ink" xmlns:am3d="http://schemas.microsoft.com/office/drawing/2017/model3d" xmlns:o="urn:schemas-microsoft-com:office:office" xmlns:oel="http://schemas.microsoft.com/office/2019/extlst" xmlns:r="http://schemas.openxmlformats.org/officeDocument/2006/relationships" xmlns:m="http://schemas.openxmlformats.org/officeDocument/2006/math" xmlns:v="urn:schemas-microsoft-com:vml" xmlns:wp14="http://schemas.microsoft.com/office/word/2010/wordprocessingDrawing" xmlns:wp="http://schemas.openxmlformats.org/drawingml/2006/wordprocessingDrawing" xmlns:w10="urn:schemas-microsoft-com:office:word" xmlns:w="http://schemas.openxmlformats.org/wordprocessingml/2006/main" xmlns:w14="http://schemas.microsoft.com/office/word/2010/wordml" xmlns:w15="http://schemas.microsoft.com/office/word/2012/wordml" xmlns:w16cex="http://schemas.microsoft.com/office/word/2018/wordml/cex" xmlns:w16cid="http://schemas.microsoft.com/office/word/2016/wordml/cid" xmlns:w16="http://schemas.microsoft.com/office/word/2018/wordml" xmlns:w16sdtdh="http://schemas.microsoft.com/office/word/2020/wordml/sdtdatahash" xmlns:w16se="http://schemas.microsoft.com/office/word/2015/wordml/symex" xmlns:wpg="http://schemas.microsoft.com/office/word/2010/wordprocessingGroup" xmlns:wpi="http://schemas.microsoft.com/office/word/2010/wordprocessingInk" xmlns:wne="http://schemas.microsoft.com/office/word/2006/wordml" xmlns:wps="http://schemas.microsoft.com/office/word/2010/wordprocessingShape" mc:Ignorable="w14 w15 w16se w16cid w16 w16cex w16sdtdh wp14">
   <w:abstractNum w:abstractNumId="0" w15:restartNumberingAfterBreak="0">
+    <w:nsid w:val="0FA5670A"/>
+    <w:multiLevelType w:val="hybridMultilevel"/>
+    <w:tmpl w:val="C7F4843E"/>
+    <w:lvl w:ilvl="0" w:tplc="3C1C8C9C">
+      <w:numFmt w:val="bullet"/>
+      <w:lvlText w:val="-"/>
+      <w:lvlJc w:val="left"/>
+      <w:pPr>
+        <w:ind w:left="720" w:hanging="360"/>
+      </w:pPr>
+      <w:rPr>
+        <w:rFonts w:ascii="Calibri" w:eastAsiaTheme="minorHAnsi" w:hAnsi="Calibri" w:cs="Calibri" w:hint="default"/>
+      </w:rPr>
+    </w:lvl>
+    <w:lvl w:ilvl="1" w:tplc="08090003">
+      <w:start w:val="1"/>
+      <w:numFmt w:val="bullet"/>
+      <w:lvlText w:val="o"/>
+      <w:lvlJc w:val="left"/>
+      <w:pPr>
+        <w:ind w:left="1440" w:hanging="360"/>
+      </w:pPr>
+      <w:rPr>
+        <w:rFonts w:ascii="Courier New" w:hAnsi="Courier New" w:cs="Courier New" w:hint="default"/>
+      </w:rPr>
+    </w:lvl>
+    <w:lvl w:ilvl="2" w:tplc="08090005" w:tentative="1">
+      <w:start w:val="1"/>
+      <w:numFmt w:val="bullet"/>
+      <w:lvlText w:val=""/>
+      <w:lvlJc w:val="left"/>
+      <w:pPr>
+        <w:ind w:left="2160" w:hanging="360"/>
+      </w:pPr>
+      <w:rPr>
+        <w:rFonts w:ascii="Wingdings" w:hAnsi="Wingdings" w:hint="default"/>
+      </w:rPr>
+    </w:lvl>
+    <w:lvl w:ilvl="3" w:tplc="08090001" w:tentative="1">
+      <w:start w:val="1"/>
+      <w:numFmt w:val="bullet"/>
+      <w:lvlText w:val=""/>
+      <w:lvlJc w:val="left"/>
+      <w:pPr>
+        <w:ind w:left="2880" w:hanging="360"/>
+      </w:pPr>
+      <w:rPr>
+        <w:rFonts w:ascii="Symbol" w:hAnsi="Symbol" w:hint="default"/>
+      </w:rPr>
+    </w:lvl>
+    <w:lvl w:ilvl="4" w:tplc="08090003" w:tentative="1">
+      <w:start w:val="1"/>
+      <w:numFmt w:val="bullet"/>
+      <w:lvlText w:val="o"/>
+      <w:lvlJc w:val="left"/>
+      <w:pPr>
+        <w:ind w:left="3600" w:hanging="360"/>
+      </w:pPr>
+      <w:rPr>
+        <w:rFonts w:ascii="Courier New" w:hAnsi="Courier New" w:cs="Courier New" w:hint="default"/>
+      </w:rPr>
+    </w:lvl>
+    <w:lvl w:ilvl="5" w:tplc="08090005" w:tentative="1">
+      <w:start w:val="1"/>
+      <w:numFmt w:val="bullet"/>
+      <w:lvlText w:val=""/>
+      <w:lvlJc w:val="left"/>
+      <w:pPr>
+        <w:ind w:left="4320" w:hanging="360"/>
+      </w:pPr>
+      <w:rPr>
+        <w:rFonts w:ascii="Wingdings" w:hAnsi="Wingdings" w:hint="default"/>
+      </w:rPr>
+    </w:lvl>
+    <w:lvl w:ilvl="6" w:tplc="08090001" w:tentative="1">
+      <w:start w:val="1"/>
+      <w:numFmt w:val="bullet"/>
+      <w:lvlText w:val=""/>
+      <w:lvlJc w:val="left"/>
+      <w:pPr>
+        <w:ind w:left="5040" w:hanging="360"/>
+      </w:pPr>
+      <w:rPr>
+        <w:rFonts w:ascii="Symbol" w:hAnsi="Symbol" w:hint="default"/>
+      </w:rPr>
+    </w:lvl>
+    <w:lvl w:ilvl="7" w:tplc="08090003" w:tentative="1">
+      <w:start w:val="1"/>
+      <w:numFmt w:val="bullet"/>
+      <w:lvlText w:val="o"/>
+      <w:lvlJc w:val="left"/>
+      <w:pPr>
+        <w:ind w:left="5760" w:hanging="360"/>
+      </w:pPr>
+      <w:rPr>
+        <w:rFonts w:ascii="Courier New" w:hAnsi="Courier New" w:cs="Courier New" w:hint="default"/>
+      </w:rPr>
+    </w:lvl>
+    <w:lvl w:ilvl="8" w:tplc="08090005" w:tentative="1">
+      <w:start w:val="1"/>
+      <w:numFmt w:val="bullet"/>
+      <w:lvlText w:val=""/>
+      <w:lvlJc w:val="left"/>
+      <w:pPr>
+        <w:ind w:left="6480" w:hanging="360"/>
+      </w:pPr>
+      <w:rPr>
+        <w:rFonts w:ascii="Wingdings" w:hAnsi="Wingdings" w:hint="default"/>
+      </w:rPr>
+    </w:lvl>
+  </w:abstractNum>
+  <w:abstractNum w:abstractNumId="1" w15:restartNumberingAfterBreak="0">
     <w:nsid w:val="6DEE0EDA"/>
     <w:multiLevelType w:val="hybridMultilevel"/>
     <w:tmpl w:val="869A446C"/>
@@ -3505,7 +4454,7 @@
       </w:rPr>
     </w:lvl>
   </w:abstractNum>
-  <w:abstractNum w:abstractNumId="1" w15:restartNumberingAfterBreak="0">
+  <w:abstractNum w:abstractNumId="2" w15:restartNumberingAfterBreak="0">
     <w:nsid w:val="785C3149"/>
     <w:multiLevelType w:val="hybridMultilevel"/>
     <w:tmpl w:val="BC50D69E"/>
@@ -3618,9 +4567,12 @@
     </w:lvl>
   </w:abstractNum>
   <w:num w:numId="1" w16cid:durableId="326329281">
+    <w:abstractNumId w:val="2"/>
+  </w:num>
+  <w:num w:numId="2" w16cid:durableId="1630041032">
     <w:abstractNumId w:val="1"/>
   </w:num>
-  <w:num w:numId="2" w16cid:durableId="1630041032">
+  <w:num w:numId="3" w16cid:durableId="2058889505">
     <w:abstractNumId w:val="0"/>
   </w:num>
 </w:numbering>
@@ -4278,6 +5230,41 @@
       </w:rPr>
     </w:tblStylePr>
   </w:style>
+  <w:style w:type="character" w:styleId="Hyperlink">
+    <w:name w:val="Hyperlink"/>
+    <w:basedOn w:val="DefaultParagraphFont"/>
+    <w:uiPriority w:val="99"/>
+    <w:unhideWhenUsed/>
+    <w:rsid w:val="00AB21D6"/>
+    <w:rPr>
+      <w:color w:val="0563C1" w:themeColor="hyperlink"/>
+      <w:u w:val="single"/>
+    </w:rPr>
+  </w:style>
+  <w:style w:type="character" w:styleId="UnresolvedMention">
+    <w:name w:val="Unresolved Mention"/>
+    <w:basedOn w:val="DefaultParagraphFont"/>
+    <w:uiPriority w:val="99"/>
+    <w:semiHidden/>
+    <w:unhideWhenUsed/>
+    <w:rsid w:val="00AB21D6"/>
+    <w:rPr>
+      <w:color w:val="605E5C"/>
+      <w:shd w:val="clear" w:color="auto" w:fill="E1DFDD"/>
+    </w:rPr>
+  </w:style>
+  <w:style w:type="character" w:styleId="FollowedHyperlink">
+    <w:name w:val="FollowedHyperlink"/>
+    <w:basedOn w:val="DefaultParagraphFont"/>
+    <w:uiPriority w:val="99"/>
+    <w:semiHidden/>
+    <w:unhideWhenUsed/>
+    <w:rsid w:val="000A26F0"/>
+    <w:rPr>
+      <w:color w:val="954F72" w:themeColor="followedHyperlink"/>
+      <w:u w:val="single"/>
+    </w:rPr>
+  </w:style>
 </w:styles>
 </file>
 

</xml_diff>